<commit_message>
Actualización Documentación de Componente de Crecimiento.
</commit_message>
<xml_diff>
--- a/Doc_components/Doc_Crecimiento.docx
+++ b/Doc_components/Doc_Crecimiento.docx
@@ -39,16 +39,13 @@
             <w:hideMark/>
           </w:tcPr>
           <w:p>
-            <w:proofErr w:type="spellStart"/>
-            <w:r>
-              <w:rPr>
-                <w:b/>
-                <w:bCs/>
-                <w:lang w:val="en-US"/>
+            <w:r>
+              <w:rPr>
+                <w:b/>
+                <w:bCs/>
               </w:rPr>
               <w:t>Crecimiento</w:t>
             </w:r>
-            <w:proofErr w:type="spellEnd"/>
           </w:p>
         </w:tc>
       </w:tr>
@@ -80,27 +77,15 @@
               <w:rPr>
                 <w:b/>
                 <w:bCs/>
-                <w:lang w:val="en-US"/>
               </w:rPr>
               <w:t xml:space="preserve">1. </w:t>
             </w:r>
-            <w:proofErr w:type="spellStart"/>
-            <w:r>
-              <w:rPr>
-                <w:b/>
-                <w:bCs/>
-                <w:lang w:val="en-US"/>
-              </w:rPr>
-              <w:t>Información</w:t>
-            </w:r>
-            <w:proofErr w:type="spellEnd"/>
-            <w:r>
-              <w:rPr>
-                <w:b/>
-                <w:bCs/>
-                <w:lang w:val="en-US"/>
-              </w:rPr>
-              <w:t xml:space="preserve"> General</w:t>
+            <w:r>
+              <w:rPr>
+                <w:b/>
+                <w:bCs/>
+              </w:rPr>
+              <w:t>Información General</w:t>
             </w:r>
           </w:p>
         </w:tc>
@@ -132,29 +117,25 @@
               <w:rPr>
                 <w:b/>
                 <w:bCs/>
-                <w:lang w:val="en-US"/>
               </w:rPr>
               <w:t>1.1</w:t>
             </w:r>
             <w:r>
-              <w:rPr>
-                <w:lang w:val="en-US"/>
-              </w:rPr>
               <w:t xml:space="preserve"> </w:t>
             </w:r>
-            <w:proofErr w:type="spellStart"/>
-            <w:r>
-              <w:rPr>
-                <w:lang w:val="en-US"/>
-              </w:rPr>
+            <w:r>
               <w:t>Identificación</w:t>
             </w:r>
-            <w:proofErr w:type="spellEnd"/>
-            <w:r>
-              <w:rPr>
-                <w:lang w:val="en-US"/>
-              </w:rPr>
-              <w:t xml:space="preserve"> (label)</w:t>
+            <w:r>
+              <w:t xml:space="preserve"> (</w:t>
+            </w:r>
+            <w:proofErr w:type="spellStart"/>
+            <w:r>
+              <w:t>label</w:t>
+            </w:r>
+            <w:proofErr w:type="spellEnd"/>
+            <w:r>
+              <w:t>)</w:t>
             </w:r>
           </w:p>
         </w:tc>
@@ -179,10 +160,7 @@
           <w:p>
             <w:proofErr w:type="spellStart"/>
             <w:r>
-              <w:rPr>
-                <w:lang w:val="en-US"/>
-              </w:rPr>
-              <w:t>Crecimientop</w:t>
+              <w:t>LectorCrecimiento</w:t>
             </w:r>
             <w:proofErr w:type="spellEnd"/>
           </w:p>
@@ -215,20 +193,13 @@
               <w:rPr>
                 <w:b/>
                 <w:bCs/>
-                <w:lang w:val="en-US"/>
               </w:rPr>
               <w:t>1.2</w:t>
             </w:r>
             <w:r>
-              <w:rPr>
-                <w:lang w:val="en-US"/>
-              </w:rPr>
               <w:t xml:space="preserve"> </w:t>
             </w:r>
             <w:r>
-              <w:rPr>
-                <w:lang w:val="en-US"/>
-              </w:rPr>
               <w:t>Tipo</w:t>
             </w:r>
           </w:p>
@@ -253,19 +224,8 @@
           </w:tcPr>
           <w:p>
             <w:r>
-              <w:rPr>
-                <w:lang w:val="en-US"/>
-              </w:rPr>
-              <w:t xml:space="preserve">Desarrollo </w:t>
-            </w:r>
-            <w:proofErr w:type="spellStart"/>
-            <w:r>
-              <w:rPr>
-                <w:lang w:val="en-US"/>
-              </w:rPr>
-              <w:t>propio</w:t>
-            </w:r>
-            <w:proofErr w:type="spellEnd"/>
+              <w:t>Desarrollo propio</w:t>
+            </w:r>
           </w:p>
         </w:tc>
       </w:tr>
@@ -296,21 +256,14 @@
               <w:rPr>
                 <w:b/>
                 <w:bCs/>
-                <w:lang w:val="en-US"/>
               </w:rPr>
               <w:t>1.3</w:t>
             </w:r>
             <w:r>
-              <w:rPr>
-                <w:lang w:val="en-US"/>
-              </w:rPr>
               <w:t xml:space="preserve"> </w:t>
             </w:r>
             <w:r>
-              <w:rPr>
-                <w:lang w:val="en-US"/>
-              </w:rPr>
-              <w:t>Vision de conjunto</w:t>
+              <w:t>Descripción</w:t>
             </w:r>
           </w:p>
         </w:tc>
@@ -372,10 +325,18 @@
               <w:rPr>
                 <w:b/>
                 <w:bCs/>
-                <w:lang w:val="en-US"/>
-              </w:rPr>
-              <w:t>2. History</w:t>
-            </w:r>
+              </w:rPr>
+              <w:t xml:space="preserve">2. </w:t>
+            </w:r>
+            <w:proofErr w:type="spellStart"/>
+            <w:r>
+              <w:rPr>
+                <w:b/>
+                <w:bCs/>
+              </w:rPr>
+              <w:t>History</w:t>
+            </w:r>
+            <w:proofErr w:type="spellEnd"/>
           </w:p>
         </w:tc>
       </w:tr>
@@ -406,16 +367,14 @@
               <w:rPr>
                 <w:b/>
                 <w:bCs/>
-                <w:lang w:val="en-US"/>
               </w:rPr>
               <w:t xml:space="preserve">2.1 </w:t>
             </w:r>
-            <w:r>
-              <w:rPr>
-                <w:lang w:val="en-US"/>
-              </w:rPr>
+            <w:proofErr w:type="spellStart"/>
+            <w:r>
               <w:t>Version</w:t>
             </w:r>
+            <w:proofErr w:type="spellEnd"/>
           </w:p>
         </w:tc>
         <w:tc>
@@ -438,9 +397,6 @@
           </w:tcPr>
           <w:p>
             <w:r>
-              <w:rPr>
-                <w:lang w:val="en-US"/>
-              </w:rPr>
               <w:t>1.0</w:t>
             </w:r>
           </w:p>
@@ -473,18 +429,12 @@
               <w:rPr>
                 <w:b/>
                 <w:bCs/>
-                <w:lang w:val="en-US"/>
               </w:rPr>
               <w:t xml:space="preserve">2.2 </w:t>
             </w:r>
-            <w:proofErr w:type="spellStart"/>
-            <w:r>
-              <w:rPr>
-                <w:lang w:val="en-US"/>
-              </w:rPr>
+            <w:r>
               <w:t>Fecha</w:t>
             </w:r>
-            <w:proofErr w:type="spellEnd"/>
           </w:p>
         </w:tc>
         <w:tc>
@@ -507,9 +457,6 @@
           </w:tcPr>
           <w:p>
             <w:r>
-              <w:rPr>
-                <w:lang w:val="en-US"/>
-              </w:rPr>
               <w:t>19/10/2019</w:t>
             </w:r>
           </w:p>
@@ -542,18 +489,12 @@
               <w:rPr>
                 <w:b/>
                 <w:bCs/>
-                <w:lang w:val="en-US"/>
               </w:rPr>
               <w:t xml:space="preserve">2.3 </w:t>
             </w:r>
-            <w:proofErr w:type="spellStart"/>
-            <w:r>
-              <w:rPr>
-                <w:lang w:val="en-US"/>
-              </w:rPr>
+            <w:r>
               <w:t>Desarrollador</w:t>
             </w:r>
-            <w:proofErr w:type="spellEnd"/>
           </w:p>
         </w:tc>
         <w:tc>
@@ -576,9 +517,6 @@
           </w:tcPr>
           <w:p>
             <w:r>
-              <w:rPr>
-                <w:lang w:val="en-US"/>
-              </w:rPr>
               <w:t>David Fernando Palacio Colorado</w:t>
             </w:r>
           </w:p>
@@ -611,32 +549,12 @@
               <w:rPr>
                 <w:b/>
                 <w:bCs/>
-                <w:lang w:val="en-US"/>
               </w:rPr>
               <w:t xml:space="preserve">2.4 </w:t>
             </w:r>
-            <w:proofErr w:type="spellStart"/>
-            <w:r>
-              <w:rPr>
-                <w:lang w:val="en-US"/>
-              </w:rPr>
-              <w:t>Mejoras</w:t>
-            </w:r>
-            <w:proofErr w:type="spellEnd"/>
-            <w:r>
-              <w:rPr>
-                <w:lang w:val="en-US"/>
-              </w:rPr>
-              <w:t xml:space="preserve"> </w:t>
-            </w:r>
-            <w:proofErr w:type="spellStart"/>
-            <w:r>
-              <w:rPr>
-                <w:lang w:val="en-US"/>
-              </w:rPr>
-              <w:t>principales</w:t>
-            </w:r>
-            <w:proofErr w:type="spellEnd"/>
+            <w:r>
+              <w:t>Mejoras principales</w:t>
+            </w:r>
           </w:p>
         </w:tc>
         <w:tc>
@@ -658,42 +576,9 @@
             <w:hideMark/>
           </w:tcPr>
           <w:p>
-            <w:proofErr w:type="spellStart"/>
-            <w:r>
-              <w:rPr>
-                <w:lang w:val="en-US"/>
-              </w:rPr>
-              <w:t>Versión</w:t>
-            </w:r>
-            <w:proofErr w:type="spellEnd"/>
-            <w:r>
-              <w:rPr>
-                <w:lang w:val="en-US"/>
-              </w:rPr>
-              <w:t xml:space="preserve"> </w:t>
-            </w:r>
-            <w:proofErr w:type="spellStart"/>
-            <w:r>
-              <w:rPr>
-                <w:lang w:val="en-US"/>
-              </w:rPr>
-              <w:t>inicial</w:t>
-            </w:r>
-            <w:proofErr w:type="spellEnd"/>
-            <w:r>
-              <w:rPr>
-                <w:lang w:val="en-US"/>
-              </w:rPr>
-              <w:t xml:space="preserve"> del </w:t>
-            </w:r>
-            <w:proofErr w:type="spellStart"/>
-            <w:r>
-              <w:rPr>
-                <w:lang w:val="en-US"/>
-              </w:rPr>
-              <w:t>componente</w:t>
-            </w:r>
-            <w:proofErr w:type="spellEnd"/>
+            <w:r>
+              <w:t>Versión inicial del componente</w:t>
+            </w:r>
           </w:p>
         </w:tc>
       </w:tr>
@@ -725,10 +610,18 @@
               <w:rPr>
                 <w:b/>
                 <w:bCs/>
-                <w:lang w:val="en-US"/>
-              </w:rPr>
-              <w:t>3. Metadata</w:t>
-            </w:r>
+              </w:rPr>
+              <w:t xml:space="preserve">3. </w:t>
+            </w:r>
+            <w:proofErr w:type="spellStart"/>
+            <w:r>
+              <w:rPr>
+                <w:b/>
+                <w:bCs/>
+              </w:rPr>
+              <w:t>Metadata</w:t>
+            </w:r>
+            <w:proofErr w:type="spellEnd"/>
           </w:p>
         </w:tc>
       </w:tr>
@@ -759,20 +652,13 @@
               <w:rPr>
                 <w:b/>
                 <w:bCs/>
-                <w:lang w:val="en-US"/>
               </w:rPr>
               <w:t>3.1</w:t>
             </w:r>
             <w:r>
-              <w:rPr>
-                <w:lang w:val="en-US"/>
-              </w:rPr>
               <w:t xml:space="preserve"> </w:t>
             </w:r>
             <w:r>
-              <w:rPr>
-                <w:lang w:val="en-US"/>
-              </w:rPr>
               <w:t>Palabras Claves</w:t>
             </w:r>
           </w:p>
@@ -796,28 +682,9 @@
             <w:hideMark/>
           </w:tcPr>
           <w:p>
-            <w:proofErr w:type="spellStart"/>
-            <w:r>
-              <w:rPr>
-                <w:lang w:val="en-US"/>
-              </w:rPr>
-              <w:t>Modelo</w:t>
-            </w:r>
-            <w:proofErr w:type="spellEnd"/>
-            <w:r>
-              <w:rPr>
-                <w:lang w:val="en-US"/>
-              </w:rPr>
-              <w:t xml:space="preserve">, </w:t>
-            </w:r>
-            <w:proofErr w:type="spellStart"/>
-            <w:r>
-              <w:rPr>
-                <w:lang w:val="en-US"/>
-              </w:rPr>
-              <w:t>Crecimiento</w:t>
-            </w:r>
-            <w:proofErr w:type="spellEnd"/>
+            <w:r>
+              <w:t>Modelo, Crecimiento</w:t>
+            </w:r>
           </w:p>
         </w:tc>
       </w:tr>
@@ -849,27 +716,31 @@
               <w:rPr>
                 <w:b/>
                 <w:bCs/>
-                <w:lang w:val="en-US"/>
               </w:rPr>
               <w:t xml:space="preserve">4. </w:t>
             </w:r>
-            <w:proofErr w:type="spellStart"/>
-            <w:r>
-              <w:rPr>
-                <w:b/>
-                <w:bCs/>
-                <w:lang w:val="en-US"/>
-              </w:rPr>
-              <w:t>Funcionalidades</w:t>
-            </w:r>
-            <w:proofErr w:type="spellEnd"/>
-            <w:r>
-              <w:rPr>
-                <w:b/>
-                <w:bCs/>
-                <w:lang w:val="en-US"/>
-              </w:rPr>
-              <w:t xml:space="preserve"> principals/Interfaces</w:t>
+            <w:r>
+              <w:rPr>
+                <w:b/>
+                <w:bCs/>
+              </w:rPr>
+              <w:t xml:space="preserve">Funcionalidades </w:t>
+            </w:r>
+            <w:proofErr w:type="spellStart"/>
+            <w:r>
+              <w:rPr>
+                <w:b/>
+                <w:bCs/>
+              </w:rPr>
+              <w:t>principals</w:t>
+            </w:r>
+            <w:proofErr w:type="spellEnd"/>
+            <w:r>
+              <w:rPr>
+                <w:b/>
+                <w:bCs/>
+              </w:rPr>
+              <w:t>/Interfaces</w:t>
             </w:r>
           </w:p>
         </w:tc>
@@ -902,50 +773,31 @@
               <w:rPr>
                 <w:b/>
                 <w:bCs/>
-                <w:lang w:val="en-US"/>
               </w:rPr>
               <w:t>4.1</w:t>
             </w:r>
             <w:r>
-              <w:rPr>
-                <w:lang w:val="en-US"/>
-              </w:rPr>
               <w:t xml:space="preserve"> </w:t>
             </w:r>
             <w:proofErr w:type="spellStart"/>
             <w:r>
-              <w:rPr>
-                <w:lang w:val="en-US"/>
-              </w:rPr>
-              <w:t>DatabaseManagement</w:t>
-            </w:r>
-            <w:proofErr w:type="spellEnd"/>
-            <w:r>
-              <w:rPr>
-                <w:lang w:val="en-US"/>
-              </w:rPr>
-              <w:t xml:space="preserve">-DB </w:t>
+              <w:t>LectorCrecimiento</w:t>
+            </w:r>
+            <w:proofErr w:type="spellEnd"/>
+            <w:r>
+              <w:t xml:space="preserve">. </w:t>
             </w:r>
             <w:proofErr w:type="spellStart"/>
             <w:proofErr w:type="gramStart"/>
             <w:r>
-              <w:rPr>
-                <w:lang w:val="en-US"/>
-              </w:rPr>
-              <w:t>getConexion</w:t>
-            </w:r>
-            <w:proofErr w:type="spellEnd"/>
-            <w:r>
-              <w:rPr>
-                <w:lang w:val="en-US"/>
-              </w:rPr>
+              <w:t>LectorCrecimiento</w:t>
+            </w:r>
+            <w:proofErr w:type="spellEnd"/>
+            <w:r>
               <w:t>(</w:t>
             </w:r>
             <w:proofErr w:type="gramEnd"/>
             <w:r>
-              <w:rPr>
-                <w:lang w:val="en-US"/>
-              </w:rPr>
               <w:t>)</w:t>
             </w:r>
           </w:p>
@@ -978,18 +830,15 @@
               <w:rPr>
                 <w:b/>
                 <w:bCs/>
-                <w:lang w:val="en-US"/>
               </w:rPr>
               <w:t>4.1.1</w:t>
             </w:r>
             <w:r>
-              <w:rPr>
-                <w:lang w:val="en-US"/>
-              </w:rPr>
-              <w:t xml:space="preserve"> Name</w:t>
-            </w:r>
-            <w:bookmarkStart w:id="0" w:name="_GoBack"/>
-            <w:bookmarkEnd w:id="0"/>
+              <w:t xml:space="preserve"> </w:t>
+            </w:r>
+            <w:r>
+              <w:t>Nombre</w:t>
+            </w:r>
           </w:p>
         </w:tc>
         <w:tc>
@@ -1014,24 +863,15 @@
             <w:proofErr w:type="spellStart"/>
             <w:proofErr w:type="gramStart"/>
             <w:r>
-              <w:rPr>
-                <w:lang w:val="en-US"/>
-              </w:rPr>
-              <w:t>getConexion</w:t>
-            </w:r>
-            <w:proofErr w:type="spellEnd"/>
-            <w:r>
-              <w:rPr>
-                <w:lang w:val="en-US"/>
-              </w:rPr>
+              <w:t>LectorCrecimiento</w:t>
+            </w:r>
+            <w:proofErr w:type="spellEnd"/>
+            <w:r>
               <w:t>(</w:t>
             </w:r>
             <w:proofErr w:type="gramEnd"/>
             <w:r>
-              <w:rPr>
-                <w:lang w:val="en-US"/>
-              </w:rPr>
-              <w:t>).</w:t>
+              <w:t>)</w:t>
             </w:r>
           </w:p>
         </w:tc>
@@ -1063,16 +903,15 @@
               <w:rPr>
                 <w:b/>
                 <w:bCs/>
-                <w:lang w:val="en-US"/>
               </w:rPr>
               <w:lastRenderedPageBreak/>
               <w:t>4.1.2</w:t>
             </w:r>
             <w:r>
-              <w:rPr>
-                <w:lang w:val="en-US"/>
-              </w:rPr>
-              <w:t xml:space="preserve"> Description</w:t>
+              <w:t xml:space="preserve"> </w:t>
+            </w:r>
+            <w:r>
+              <w:t>Descripción</w:t>
             </w:r>
           </w:p>
         </w:tc>
@@ -1096,10 +935,34 @@
           </w:tcPr>
           <w:p>
             <w:r>
-              <w:rPr>
-                <w:lang w:val="en-US"/>
-              </w:rPr>
-              <w:t>Allow to establish a connection with the database.</w:t>
+              <w:t xml:space="preserve">Obtiene el </w:t>
+            </w:r>
+            <w:proofErr w:type="spellStart"/>
+            <w:r>
+              <w:t>DataSet</w:t>
+            </w:r>
+            <w:proofErr w:type="spellEnd"/>
+            <w:r>
+              <w:t xml:space="preserve"> de las Plantas desde la base de datos mediante </w:t>
+            </w:r>
+            <w:r>
+              <w:t xml:space="preserve">una implementación del </w:t>
+            </w:r>
+            <w:proofErr w:type="spellStart"/>
+            <w:r>
+              <w:t>patron</w:t>
+            </w:r>
+            <w:proofErr w:type="spellEnd"/>
+            <w:r>
+              <w:t xml:space="preserve"> </w:t>
+            </w:r>
+            <w:proofErr w:type="spellStart"/>
+            <w:r>
+              <w:t>repository</w:t>
+            </w:r>
+            <w:proofErr w:type="spellEnd"/>
+            <w:r>
+              <w:t>.</w:t>
             </w:r>
           </w:p>
         </w:tc>
@@ -1131,15 +994,14 @@
               <w:rPr>
                 <w:b/>
                 <w:bCs/>
-                <w:lang w:val="en-US"/>
               </w:rPr>
               <w:t>4.1.3</w:t>
             </w:r>
             <w:r>
-              <w:rPr>
-                <w:lang w:val="en-US"/>
-              </w:rPr>
-              <w:t xml:space="preserve"> Inputs</w:t>
+              <w:t xml:space="preserve"> </w:t>
+            </w:r>
+            <w:r>
+              <w:t>Entradas</w:t>
             </w:r>
           </w:p>
         </w:tc>
@@ -1162,40 +1024,19 @@
             <w:hideMark/>
           </w:tcPr>
           <w:p>
-            <w:r>
-              <w:rPr>
-                <w:lang w:val="en-US"/>
-              </w:rPr>
-              <w:t xml:space="preserve">Database driver, </w:t>
-            </w:r>
-            <w:proofErr w:type="spellStart"/>
-            <w:r>
-              <w:rPr>
-                <w:lang w:val="en-US"/>
-              </w:rPr>
-              <w:t>url</w:t>
-            </w:r>
-            <w:proofErr w:type="spellEnd"/>
-            <w:r>
-              <w:rPr>
-                <w:lang w:val="en-US"/>
-              </w:rPr>
-              <w:t xml:space="preserve">, user, and pass. Collected from the </w:t>
-            </w:r>
-            <w:proofErr w:type="spellStart"/>
-            <w:r>
-              <w:rPr>
-                <w:lang w:val="en-US"/>
-              </w:rPr>
-              <w:t>DatabaseManagement</w:t>
-            </w:r>
-            <w:proofErr w:type="spellEnd"/>
-            <w:r>
-              <w:rPr>
-                <w:lang w:val="en-US"/>
-              </w:rPr>
-              <w:t>-Config file.</w:t>
-            </w:r>
+            <w:proofErr w:type="spellStart"/>
+            <w:r>
+              <w:t>PlantasRepository</w:t>
+            </w:r>
+            <w:proofErr w:type="spellEnd"/>
+            <w:r>
+              <w:t xml:space="preserve"> </w:t>
+            </w:r>
+            <w:proofErr w:type="spellStart"/>
+            <w:r>
+              <w:t>repository</w:t>
+            </w:r>
+            <w:proofErr w:type="spellEnd"/>
           </w:p>
         </w:tc>
       </w:tr>
@@ -1226,15 +1067,14 @@
               <w:rPr>
                 <w:b/>
                 <w:bCs/>
-                <w:lang w:val="en-US"/>
               </w:rPr>
               <w:t>4.1.4</w:t>
             </w:r>
             <w:r>
-              <w:rPr>
-                <w:lang w:val="en-US"/>
-              </w:rPr>
-              <w:t xml:space="preserve"> Output</w:t>
+              <w:t xml:space="preserve"> </w:t>
+            </w:r>
+            <w:r>
+              <w:t>Salidas</w:t>
             </w:r>
           </w:p>
         </w:tc>
@@ -1258,9 +1098,6 @@
           </w:tcPr>
           <w:p>
             <w:r>
-              <w:rPr>
-                <w:lang w:val="en-US"/>
-              </w:rPr>
               <w:t>N/A.</w:t>
             </w:r>
           </w:p>
@@ -1294,10 +1131,18 @@
               <w:rPr>
                 <w:b/>
                 <w:bCs/>
-                <w:lang w:val="en-US"/>
-              </w:rPr>
-              <w:t>5. Quality</w:t>
-            </w:r>
+              </w:rPr>
+              <w:t xml:space="preserve">5. </w:t>
+            </w:r>
+            <w:proofErr w:type="spellStart"/>
+            <w:r>
+              <w:rPr>
+                <w:b/>
+                <w:bCs/>
+              </w:rPr>
+              <w:t>Quality</w:t>
+            </w:r>
+            <w:proofErr w:type="spellEnd"/>
           </w:p>
         </w:tc>
       </w:tr>
@@ -1328,15 +1173,11 @@
               <w:rPr>
                 <w:b/>
                 <w:bCs/>
-                <w:lang w:val="en-US"/>
               </w:rPr>
               <w:t xml:space="preserve">5.1 </w:t>
             </w:r>
             <w:r>
-              <w:rPr>
-                <w:lang w:val="en-US"/>
-              </w:rPr>
-              <w:t>Modifiability</w:t>
+              <w:t>Modificabilidad</w:t>
             </w:r>
           </w:p>
         </w:tc>
@@ -1360,10 +1201,18 @@
           </w:tcPr>
           <w:p>
             <w:r>
-              <w:rPr>
-                <w:lang w:val="en-US"/>
-              </w:rPr>
-              <w:t>Tightly coupled with other components because of the use of fragmentation points.</w:t>
+              <w:t xml:space="preserve">Fuertemente acoplado con otros </w:t>
+            </w:r>
+            <w:proofErr w:type="spellStart"/>
+            <w:r>
+              <w:t>components</w:t>
+            </w:r>
+            <w:proofErr w:type="spellEnd"/>
+            <w:r>
+              <w:t xml:space="preserve"> debido al uso de puntos de fragmentación</w:t>
+            </w:r>
+            <w:r>
+              <w:t>.</w:t>
             </w:r>
           </w:p>
         </w:tc>
@@ -1395,15 +1244,11 @@
               <w:rPr>
                 <w:b/>
                 <w:bCs/>
-                <w:lang w:val="en-US"/>
               </w:rPr>
               <w:t xml:space="preserve">5.2 </w:t>
             </w:r>
             <w:r>
-              <w:rPr>
-                <w:lang w:val="en-US"/>
-              </w:rPr>
-              <w:t>Security</w:t>
+              <w:t>Seguridad</w:t>
             </w:r>
           </w:p>
         </w:tc>
@@ -1427,78 +1272,13 @@
           </w:tcPr>
           <w:p>
             <w:r>
-              <w:rPr>
-                <w:lang w:val="en-US"/>
-              </w:rPr>
-              <w:t>Protection against SQL injection</w:t>
-            </w:r>
-          </w:p>
-        </w:tc>
-      </w:tr>
-      <w:tr>
-        <w:trPr>
-          <w:trHeight w:val="584"/>
-        </w:trPr>
-        <w:tc>
-          <w:tcPr>
-            <w:tcW w:w="1423" w:type="pct"/>
-            <w:tcBorders>
-              <w:top w:val="single" w:sz="8" w:space="0" w:color="FFFFFF"/>
-              <w:left w:val="single" w:sz="8" w:space="0" w:color="FFFFFF"/>
-              <w:bottom w:val="single" w:sz="8" w:space="0" w:color="FFFFFF"/>
-              <w:right w:val="single" w:sz="8" w:space="0" w:color="FFFFFF"/>
-            </w:tcBorders>
-            <w:shd w:val="clear" w:color="auto" w:fill="E8F1FB"/>
-            <w:tcMar>
-              <w:top w:w="72" w:type="dxa"/>
-              <w:left w:w="144" w:type="dxa"/>
-              <w:bottom w:w="72" w:type="dxa"/>
-              <w:right w:w="144" w:type="dxa"/>
-            </w:tcMar>
-            <w:hideMark/>
-          </w:tcPr>
-          <w:p>
-            <w:r>
-              <w:rPr>
-                <w:b/>
-                <w:bCs/>
-                <w:lang w:val="en-US"/>
-              </w:rPr>
-              <w:t xml:space="preserve">5.3 </w:t>
-            </w:r>
-            <w:r>
-              <w:rPr>
-                <w:lang w:val="en-US"/>
-              </w:rPr>
-              <w:t>…</w:t>
-            </w:r>
-          </w:p>
-        </w:tc>
-        <w:tc>
-          <w:tcPr>
-            <w:tcW w:w="3577" w:type="pct"/>
-            <w:tcBorders>
-              <w:top w:val="single" w:sz="8" w:space="0" w:color="FFFFFF"/>
-              <w:left w:val="single" w:sz="8" w:space="0" w:color="FFFFFF"/>
-              <w:bottom w:val="single" w:sz="8" w:space="0" w:color="FFFFFF"/>
-              <w:right w:val="single" w:sz="8" w:space="0" w:color="FFFFFF"/>
-            </w:tcBorders>
-            <w:shd w:val="clear" w:color="auto" w:fill="E8F1FB"/>
-            <w:tcMar>
-              <w:top w:w="72" w:type="dxa"/>
-              <w:left w:w="144" w:type="dxa"/>
-              <w:bottom w:w="72" w:type="dxa"/>
-              <w:right w:w="144" w:type="dxa"/>
-            </w:tcMar>
-            <w:hideMark/>
-          </w:tcPr>
-          <w:p>
-            <w:r>
-              <w:rPr>
-                <w:lang w:val="en-US"/>
-              </w:rPr>
-              <w:t>…</w:t>
-            </w:r>
+              <w:t xml:space="preserve">Protección contra SQL </w:t>
+            </w:r>
+            <w:proofErr w:type="spellStart"/>
+            <w:r>
+              <w:t>injection</w:t>
+            </w:r>
+            <w:proofErr w:type="spellEnd"/>
           </w:p>
         </w:tc>
       </w:tr>
@@ -1530,87 +1310,93 @@
               <w:rPr>
                 <w:b/>
                 <w:bCs/>
-                <w:lang w:val="en-US"/>
-              </w:rPr>
-              <w:t>6. Implementation</w:t>
-            </w:r>
-          </w:p>
-        </w:tc>
-      </w:tr>
-      <w:tr>
-        <w:trPr>
-          <w:trHeight w:val="584"/>
-        </w:trPr>
-        <w:tc>
-          <w:tcPr>
-            <w:tcW w:w="1420" w:type="pct"/>
-            <w:tcBorders>
-              <w:top w:val="single" w:sz="8" w:space="0" w:color="FFFFFF"/>
-              <w:left w:val="single" w:sz="8" w:space="0" w:color="FFFFFF"/>
-              <w:bottom w:val="single" w:sz="8" w:space="0" w:color="FFFFFF"/>
-              <w:right w:val="single" w:sz="8" w:space="0" w:color="FFFFFF"/>
-            </w:tcBorders>
-            <w:shd w:val="clear" w:color="auto" w:fill="E8F1FB"/>
-            <w:tcMar>
-              <w:top w:w="72" w:type="dxa"/>
-              <w:left w:w="144" w:type="dxa"/>
-              <w:bottom w:w="72" w:type="dxa"/>
-              <w:right w:w="144" w:type="dxa"/>
-            </w:tcMar>
-            <w:hideMark/>
-          </w:tcPr>
-          <w:p>
-            <w:r>
-              <w:rPr>
-                <w:b/>
-                <w:bCs/>
-                <w:lang w:val="en-US"/>
+              </w:rPr>
+              <w:t xml:space="preserve">6. </w:t>
+            </w:r>
+            <w:proofErr w:type="spellStart"/>
+            <w:r>
+              <w:rPr>
+                <w:b/>
+                <w:bCs/>
+              </w:rPr>
+              <w:t>Implementation</w:t>
+            </w:r>
+            <w:proofErr w:type="spellEnd"/>
+          </w:p>
+        </w:tc>
+      </w:tr>
+      <w:tr>
+        <w:trPr>
+          <w:trHeight w:val="584"/>
+        </w:trPr>
+        <w:tc>
+          <w:tcPr>
+            <w:tcW w:w="1423" w:type="pct"/>
+            <w:tcBorders>
+              <w:top w:val="single" w:sz="8" w:space="0" w:color="FFFFFF"/>
+              <w:left w:val="single" w:sz="8" w:space="0" w:color="FFFFFF"/>
+              <w:bottom w:val="single" w:sz="8" w:space="0" w:color="FFFFFF"/>
+              <w:right w:val="single" w:sz="8" w:space="0" w:color="FFFFFF"/>
+            </w:tcBorders>
+            <w:shd w:val="clear" w:color="auto" w:fill="E8F1FB"/>
+            <w:tcMar>
+              <w:top w:w="72" w:type="dxa"/>
+              <w:left w:w="144" w:type="dxa"/>
+              <w:bottom w:w="72" w:type="dxa"/>
+              <w:right w:w="144" w:type="dxa"/>
+            </w:tcMar>
+            <w:hideMark/>
+          </w:tcPr>
+          <w:p>
+            <w:r>
+              <w:rPr>
+                <w:b/>
+                <w:bCs/>
               </w:rPr>
               <w:t>6.1</w:t>
             </w:r>
             <w:r>
-              <w:rPr>
-                <w:lang w:val="en-US"/>
-              </w:rPr>
-              <w:t xml:space="preserve"> Languages</w:t>
-            </w:r>
-          </w:p>
-        </w:tc>
-        <w:tc>
-          <w:tcPr>
-            <w:tcW w:w="3580" w:type="pct"/>
-            <w:tcBorders>
-              <w:top w:val="single" w:sz="8" w:space="0" w:color="FFFFFF"/>
-              <w:left w:val="single" w:sz="8" w:space="0" w:color="FFFFFF"/>
-              <w:bottom w:val="single" w:sz="8" w:space="0" w:color="FFFFFF"/>
-              <w:right w:val="single" w:sz="8" w:space="0" w:color="FFFFFF"/>
-            </w:tcBorders>
-            <w:shd w:val="clear" w:color="auto" w:fill="E8F1FB"/>
-            <w:tcMar>
-              <w:top w:w="72" w:type="dxa"/>
-              <w:left w:w="144" w:type="dxa"/>
-              <w:bottom w:w="72" w:type="dxa"/>
-              <w:right w:w="144" w:type="dxa"/>
-            </w:tcMar>
-            <w:hideMark/>
-          </w:tcPr>
-          <w:p>
-            <w:r>
-              <w:rPr>
-                <w:lang w:val="en-US"/>
-              </w:rPr>
-              <w:t>Java - SQL</w:t>
-            </w:r>
-          </w:p>
-        </w:tc>
-      </w:tr>
-      <w:tr>
-        <w:trPr>
-          <w:trHeight w:val="584"/>
-        </w:trPr>
-        <w:tc>
-          <w:tcPr>
-            <w:tcW w:w="1420" w:type="pct"/>
+              <w:t xml:space="preserve"> </w:t>
+            </w:r>
+            <w:proofErr w:type="spellStart"/>
+            <w:r>
+              <w:t>Languages</w:t>
+            </w:r>
+            <w:proofErr w:type="spellEnd"/>
+          </w:p>
+        </w:tc>
+        <w:tc>
+          <w:tcPr>
+            <w:tcW w:w="3577" w:type="pct"/>
+            <w:tcBorders>
+              <w:top w:val="single" w:sz="8" w:space="0" w:color="FFFFFF"/>
+              <w:left w:val="single" w:sz="8" w:space="0" w:color="FFFFFF"/>
+              <w:bottom w:val="single" w:sz="8" w:space="0" w:color="FFFFFF"/>
+              <w:right w:val="single" w:sz="8" w:space="0" w:color="FFFFFF"/>
+            </w:tcBorders>
+            <w:shd w:val="clear" w:color="auto" w:fill="E8F1FB"/>
+            <w:tcMar>
+              <w:top w:w="72" w:type="dxa"/>
+              <w:left w:w="144" w:type="dxa"/>
+              <w:bottom w:w="72" w:type="dxa"/>
+              <w:right w:w="144" w:type="dxa"/>
+            </w:tcMar>
+            <w:hideMark/>
+          </w:tcPr>
+          <w:p>
+            <w:r>
+              <w:t>C#</w:t>
+            </w:r>
+          </w:p>
+        </w:tc>
+      </w:tr>
+      <w:tr>
+        <w:trPr>
+          <w:trHeight w:val="584"/>
+        </w:trPr>
+        <w:tc>
+          <w:tcPr>
+            <w:tcW w:w="1423" w:type="pct"/>
             <w:tcBorders>
               <w:top w:val="single" w:sz="8" w:space="0" w:color="FFFFFF"/>
               <w:left w:val="single" w:sz="8" w:space="0" w:color="FFFFFF"/>
@@ -1631,21 +1417,20 @@
               <w:rPr>
                 <w:b/>
                 <w:bCs/>
-                <w:lang w:val="en-US"/>
               </w:rPr>
               <w:t>6.2</w:t>
             </w:r>
             <w:r>
-              <w:rPr>
-                <w:lang w:val="en-US"/>
-              </w:rPr>
-              <w:t xml:space="preserve"> Composition/Installation</w:t>
-            </w:r>
-          </w:p>
-        </w:tc>
-        <w:tc>
-          <w:tcPr>
-            <w:tcW w:w="3580" w:type="pct"/>
+              <w:t xml:space="preserve"> </w:t>
+            </w:r>
+            <w:r>
+              <w:t>Composición/Instalación</w:t>
+            </w:r>
+          </w:p>
+        </w:tc>
+        <w:tc>
+          <w:tcPr>
+            <w:tcW w:w="3577" w:type="pct"/>
             <w:tcBorders>
               <w:top w:val="single" w:sz="8" w:space="0" w:color="FFFFFF"/>
               <w:left w:val="single" w:sz="8" w:space="0" w:color="FFFFFF"/>
@@ -1663,30 +1448,21 @@
           </w:tcPr>
           <w:p>
             <w:r>
-              <w:rPr>
-                <w:lang w:val="en-US"/>
-              </w:rPr>
-              <w:t xml:space="preserve">Automated through </w:t>
-            </w:r>
-            <w:proofErr w:type="spellStart"/>
-            <w:r>
-              <w:rPr>
-                <w:lang w:val="en-US"/>
-              </w:rPr>
+              <w:t>Automatizado mediante</w:t>
+            </w:r>
+            <w:r>
+              <w:t xml:space="preserve"> </w:t>
+            </w:r>
+            <w:proofErr w:type="spellStart"/>
+            <w:r>
               <w:t>FragOP</w:t>
             </w:r>
             <w:proofErr w:type="spellEnd"/>
             <w:r>
-              <w:rPr>
-                <w:lang w:val="en-US"/>
-              </w:rPr>
               <w:t xml:space="preserve"> – </w:t>
             </w:r>
             <w:proofErr w:type="spellStart"/>
             <w:r>
-              <w:rPr>
-                <w:lang w:val="en-US"/>
-              </w:rPr>
               <w:t>VariaMos</w:t>
             </w:r>
             <w:proofErr w:type="spellEnd"/>
@@ -1736,9 +1512,8 @@
               <w:rPr>
                 <w:b/>
                 <w:bCs/>
-                <w:lang w:val="en-US"/>
-              </w:rPr>
-              <w:t>Domain Component Files</w:t>
+              </w:rPr>
+              <w:t>Archivos de componentes de dominio</w:t>
             </w:r>
           </w:p>
         </w:tc>
@@ -1771,9 +1546,15 @@
               <w:rPr>
                 <w:b/>
                 <w:bCs/>
-                <w:lang w:val="en-US"/>
-              </w:rPr>
-              <w:t>F1.1 General information</w:t>
+              </w:rPr>
+              <w:t xml:space="preserve">F1.1 </w:t>
+            </w:r>
+            <w:r>
+              <w:rPr>
+                <w:b/>
+                <w:bCs/>
+              </w:rPr>
+              <w:t>Información general</w:t>
             </w:r>
           </w:p>
         </w:tc>
@@ -1805,15 +1586,27 @@
               <w:rPr>
                 <w:b/>
                 <w:bCs/>
-                <w:lang w:val="en-US"/>
               </w:rPr>
               <w:t>F1.1.1</w:t>
             </w:r>
             <w:r>
-              <w:rPr>
-                <w:lang w:val="en-US"/>
-              </w:rPr>
-              <w:t xml:space="preserve"> Identification (label)</w:t>
+              <w:t xml:space="preserve"> </w:t>
+            </w:r>
+            <w:proofErr w:type="spellStart"/>
+            <w:r>
+              <w:t>Identification</w:t>
+            </w:r>
+            <w:proofErr w:type="spellEnd"/>
+            <w:r>
+              <w:t xml:space="preserve"> (</w:t>
+            </w:r>
+            <w:proofErr w:type="spellStart"/>
+            <w:r>
+              <w:t>label</w:t>
+            </w:r>
+            <w:proofErr w:type="spellEnd"/>
+            <w:r>
+              <w:t>)</w:t>
             </w:r>
           </w:p>
         </w:tc>
@@ -1836,19 +1629,8 @@
             <w:hideMark/>
           </w:tcPr>
           <w:p>
-            <w:proofErr w:type="spellStart"/>
-            <w:r>
-              <w:rPr>
-                <w:lang w:val="en-US"/>
-              </w:rPr>
-              <w:t>DatabaseManagement</w:t>
-            </w:r>
-            <w:proofErr w:type="spellEnd"/>
-            <w:r>
-              <w:rPr>
-                <w:lang w:val="en-US"/>
-              </w:rPr>
-              <w:t>-DB</w:t>
+            <w:r>
+              <w:t>Crecimiento</w:t>
             </w:r>
           </w:p>
         </w:tc>
@@ -1880,16 +1662,17 @@
               <w:rPr>
                 <w:b/>
                 <w:bCs/>
-                <w:lang w:val="en-US"/>
               </w:rPr>
               <w:t>F1.1.2</w:t>
             </w:r>
             <w:r>
-              <w:rPr>
-                <w:lang w:val="en-US"/>
-              </w:rPr>
-              <w:t xml:space="preserve"> Type</w:t>
-            </w:r>
+              <w:t xml:space="preserve"> </w:t>
+            </w:r>
+            <w:proofErr w:type="spellStart"/>
+            <w:r>
+              <w:t>Type</w:t>
+            </w:r>
+            <w:proofErr w:type="spellEnd"/>
           </w:p>
         </w:tc>
         <w:tc>
@@ -1911,11 +1694,13 @@
             <w:hideMark/>
           </w:tcPr>
           <w:p>
-            <w:r>
-              <w:rPr>
-                <w:lang w:val="en-US"/>
-              </w:rPr>
-              <w:t>Domain File</w:t>
+            <w:proofErr w:type="spellStart"/>
+            <w:r>
+              <w:t>Domain</w:t>
+            </w:r>
+            <w:proofErr w:type="spellEnd"/>
+            <w:r>
+              <w:t xml:space="preserve"> File</w:t>
             </w:r>
           </w:p>
         </w:tc>
@@ -1947,16 +1732,17 @@
               <w:rPr>
                 <w:b/>
                 <w:bCs/>
-                <w:lang w:val="en-US"/>
               </w:rPr>
               <w:t>F1.1.3</w:t>
             </w:r>
             <w:r>
-              <w:rPr>
-                <w:lang w:val="en-US"/>
-              </w:rPr>
-              <w:t xml:space="preserve"> Language</w:t>
-            </w:r>
+              <w:t xml:space="preserve"> </w:t>
+            </w:r>
+            <w:proofErr w:type="spellStart"/>
+            <w:r>
+              <w:t>Language</w:t>
+            </w:r>
+            <w:proofErr w:type="spellEnd"/>
           </w:p>
         </w:tc>
         <w:tc>
@@ -1979,10 +1765,7 @@
           </w:tcPr>
           <w:p>
             <w:r>
-              <w:rPr>
-                <w:lang w:val="en-US"/>
-              </w:rPr>
-              <w:t>Java</w:t>
+              <w:t>C#</w:t>
             </w:r>
           </w:p>
         </w:tc>
@@ -2014,16 +1797,14 @@
               <w:rPr>
                 <w:b/>
                 <w:bCs/>
-                <w:lang w:val="en-US"/>
-              </w:rPr>
-              <w:lastRenderedPageBreak/>
+              </w:rPr>
               <w:t>F1.1.4</w:t>
             </w:r>
             <w:r>
-              <w:rPr>
-                <w:lang w:val="en-US"/>
-              </w:rPr>
-              <w:t xml:space="preserve"> Overview</w:t>
+              <w:t xml:space="preserve"> </w:t>
+            </w:r>
+            <w:r>
+              <w:t>Descripción</w:t>
             </w:r>
           </w:p>
         </w:tc>
@@ -2047,10 +1828,7 @@
           </w:tcPr>
           <w:p>
             <w:r>
-              <w:rPr>
-                <w:lang w:val="en-US"/>
-              </w:rPr>
-              <w:t>A Java class with a set of methods to communicate with the database.</w:t>
+              <w:t>Clase POCO que representa el Modelo de datos del crecimiento.</w:t>
             </w:r>
           </w:p>
         </w:tc>
@@ -2067,9 +1845,9 @@
         <w:tblLook w:val="0420" w:firstRow="1" w:lastRow="0" w:firstColumn="0" w:lastColumn="0" w:noHBand="0" w:noVBand="1"/>
       </w:tblPr>
       <w:tblGrid>
-        <w:gridCol w:w="2541"/>
-        <w:gridCol w:w="55"/>
-        <w:gridCol w:w="6222"/>
+        <w:gridCol w:w="2549"/>
+        <w:gridCol w:w="51"/>
+        <w:gridCol w:w="6218"/>
       </w:tblGrid>
       <w:tr>
         <w:trPr>
@@ -2099,9 +1877,9 @@
               <w:rPr>
                 <w:b/>
                 <w:bCs/>
-                <w:lang w:val="en-US"/>
-              </w:rPr>
-              <w:t>Domain Component Files</w:t>
+              </w:rPr>
+              <w:lastRenderedPageBreak/>
+              <w:t>Archivos de componentes de dominio</w:t>
             </w:r>
           </w:p>
         </w:tc>
@@ -2134,20 +1912,28 @@
               <w:rPr>
                 <w:b/>
                 <w:bCs/>
-                <w:lang w:val="en-US"/>
-              </w:rPr>
-              <w:t>F2.1 General information</w:t>
-            </w:r>
-          </w:p>
-        </w:tc>
-      </w:tr>
-      <w:tr>
-        <w:trPr>
-          <w:trHeight w:val="584"/>
-        </w:trPr>
-        <w:tc>
-          <w:tcPr>
-            <w:tcW w:w="1472" w:type="pct"/>
+              </w:rPr>
+              <w:t xml:space="preserve">F2.1 General </w:t>
+            </w:r>
+            <w:proofErr w:type="spellStart"/>
+            <w:r>
+              <w:rPr>
+                <w:b/>
+                <w:bCs/>
+              </w:rPr>
+              <w:t>information</w:t>
+            </w:r>
+            <w:proofErr w:type="spellEnd"/>
+          </w:p>
+        </w:tc>
+      </w:tr>
+      <w:tr>
+        <w:trPr>
+          <w:trHeight w:val="584"/>
+        </w:trPr>
+        <w:tc>
+          <w:tcPr>
+            <w:tcW w:w="1474" w:type="pct"/>
             <w:gridSpan w:val="2"/>
             <w:tcBorders>
               <w:top w:val="single" w:sz="8" w:space="0" w:color="FFFFFF"/>
@@ -2169,55 +1955,62 @@
               <w:rPr>
                 <w:b/>
                 <w:bCs/>
-                <w:lang w:val="en-US"/>
               </w:rPr>
               <w:t>F2.1.1</w:t>
             </w:r>
             <w:r>
-              <w:rPr>
-                <w:lang w:val="en-US"/>
-              </w:rPr>
-              <w:t xml:space="preserve"> Identification (label)</w:t>
-            </w:r>
-          </w:p>
-        </w:tc>
-        <w:tc>
-          <w:tcPr>
-            <w:tcW w:w="3528" w:type="pct"/>
-            <w:tcBorders>
-              <w:top w:val="single" w:sz="8" w:space="0" w:color="FFFFFF"/>
-              <w:left w:val="single" w:sz="8" w:space="0" w:color="FFFFFF"/>
-              <w:bottom w:val="single" w:sz="8" w:space="0" w:color="FFFFFF"/>
-              <w:right w:val="single" w:sz="8" w:space="0" w:color="FFFFFF"/>
-            </w:tcBorders>
-            <w:shd w:val="clear" w:color="auto" w:fill="E8F1FB"/>
-            <w:tcMar>
-              <w:top w:w="72" w:type="dxa"/>
-              <w:left w:w="144" w:type="dxa"/>
-              <w:bottom w:w="72" w:type="dxa"/>
-              <w:right w:w="144" w:type="dxa"/>
-            </w:tcMar>
-            <w:hideMark/>
-          </w:tcPr>
-          <w:p>
-            <w:proofErr w:type="spellStart"/>
-            <w:r>
-              <w:rPr>
-                <w:lang w:val="en-US"/>
-              </w:rPr>
-              <w:t>DatabaseManagement-MainSQL</w:t>
-            </w:r>
-            <w:proofErr w:type="spellEnd"/>
-          </w:p>
-        </w:tc>
-      </w:tr>
-      <w:tr>
-        <w:trPr>
-          <w:trHeight w:val="584"/>
-        </w:trPr>
-        <w:tc>
-          <w:tcPr>
-            <w:tcW w:w="1472" w:type="pct"/>
+              <w:t xml:space="preserve"> </w:t>
+            </w:r>
+            <w:r>
+              <w:t>Identificación</w:t>
+            </w:r>
+            <w:r>
+              <w:t xml:space="preserve"> (</w:t>
+            </w:r>
+            <w:proofErr w:type="spellStart"/>
+            <w:r>
+              <w:t>label</w:t>
+            </w:r>
+            <w:proofErr w:type="spellEnd"/>
+            <w:r>
+              <w:t>)</w:t>
+            </w:r>
+          </w:p>
+        </w:tc>
+        <w:tc>
+          <w:tcPr>
+            <w:tcW w:w="3526" w:type="pct"/>
+            <w:tcBorders>
+              <w:top w:val="single" w:sz="8" w:space="0" w:color="FFFFFF"/>
+              <w:left w:val="single" w:sz="8" w:space="0" w:color="FFFFFF"/>
+              <w:bottom w:val="single" w:sz="8" w:space="0" w:color="FFFFFF"/>
+              <w:right w:val="single" w:sz="8" w:space="0" w:color="FFFFFF"/>
+            </w:tcBorders>
+            <w:shd w:val="clear" w:color="auto" w:fill="E8F1FB"/>
+            <w:tcMar>
+              <w:top w:w="72" w:type="dxa"/>
+              <w:left w:w="144" w:type="dxa"/>
+              <w:bottom w:w="72" w:type="dxa"/>
+              <w:right w:w="144" w:type="dxa"/>
+            </w:tcMar>
+            <w:hideMark/>
+          </w:tcPr>
+          <w:p>
+            <w:proofErr w:type="spellStart"/>
+            <w:r>
+              <w:t>CrecimientoJS</w:t>
+            </w:r>
+            <w:proofErr w:type="spellEnd"/>
+          </w:p>
+        </w:tc>
+      </w:tr>
+      <w:tr>
+        <w:trPr>
+          <w:trHeight w:val="584"/>
+        </w:trPr>
+        <w:tc>
+          <w:tcPr>
+            <w:tcW w:w="1474" w:type="pct"/>
             <w:gridSpan w:val="2"/>
             <w:tcBorders>
               <w:top w:val="single" w:sz="8" w:space="0" w:color="FFFFFF"/>
@@ -2239,21 +2032,20 @@
               <w:rPr>
                 <w:b/>
                 <w:bCs/>
-                <w:lang w:val="en-US"/>
               </w:rPr>
               <w:t>F2.1.2</w:t>
             </w:r>
             <w:r>
-              <w:rPr>
-                <w:lang w:val="en-US"/>
-              </w:rPr>
-              <w:t xml:space="preserve"> Type</w:t>
-            </w:r>
-          </w:p>
-        </w:tc>
-        <w:tc>
-          <w:tcPr>
-            <w:tcW w:w="3528" w:type="pct"/>
+              <w:t xml:space="preserve"> </w:t>
+            </w:r>
+            <w:r>
+              <w:t>Tipo</w:t>
+            </w:r>
+          </w:p>
+        </w:tc>
+        <w:tc>
+          <w:tcPr>
+            <w:tcW w:w="3526" w:type="pct"/>
             <w:tcBorders>
               <w:top w:val="single" w:sz="8" w:space="0" w:color="FFFFFF"/>
               <w:left w:val="single" w:sz="8" w:space="0" w:color="FFFFFF"/>
@@ -2270,22 +2062,24 @@
             <w:hideMark/>
           </w:tcPr>
           <w:p>
-            <w:r>
-              <w:rPr>
-                <w:lang w:val="en-US"/>
-              </w:rPr>
-              <w:t>Domain File</w:t>
-            </w:r>
-          </w:p>
-        </w:tc>
-      </w:tr>
-      <w:tr>
-        <w:trPr>
-          <w:trHeight w:val="584"/>
-        </w:trPr>
-        <w:tc>
-          <w:tcPr>
-            <w:tcW w:w="1472" w:type="pct"/>
+            <w:proofErr w:type="spellStart"/>
+            <w:r>
+              <w:t>Domain</w:t>
+            </w:r>
+            <w:proofErr w:type="spellEnd"/>
+            <w:r>
+              <w:t xml:space="preserve"> File</w:t>
+            </w:r>
+          </w:p>
+        </w:tc>
+      </w:tr>
+      <w:tr>
+        <w:trPr>
+          <w:trHeight w:val="584"/>
+        </w:trPr>
+        <w:tc>
+          <w:tcPr>
+            <w:tcW w:w="1474" w:type="pct"/>
             <w:gridSpan w:val="2"/>
             <w:tcBorders>
               <w:top w:val="single" w:sz="8" w:space="0" w:color="FFFFFF"/>
@@ -2307,53 +2101,49 @@
               <w:rPr>
                 <w:b/>
                 <w:bCs/>
-                <w:lang w:val="en-US"/>
               </w:rPr>
               <w:t>F2.1.3</w:t>
             </w:r>
             <w:r>
-              <w:rPr>
-                <w:lang w:val="en-US"/>
-              </w:rPr>
-              <w:t xml:space="preserve"> Language</w:t>
-            </w:r>
-          </w:p>
-        </w:tc>
-        <w:tc>
-          <w:tcPr>
-            <w:tcW w:w="3528" w:type="pct"/>
-            <w:tcBorders>
-              <w:top w:val="single" w:sz="8" w:space="0" w:color="FFFFFF"/>
-              <w:left w:val="single" w:sz="8" w:space="0" w:color="FFFFFF"/>
-              <w:bottom w:val="single" w:sz="8" w:space="0" w:color="FFFFFF"/>
-              <w:right w:val="single" w:sz="8" w:space="0" w:color="FFFFFF"/>
-            </w:tcBorders>
-            <w:shd w:val="clear" w:color="auto" w:fill="E8F1FB"/>
-            <w:tcMar>
-              <w:top w:w="72" w:type="dxa"/>
-              <w:left w:w="144" w:type="dxa"/>
-              <w:bottom w:w="72" w:type="dxa"/>
-              <w:right w:w="144" w:type="dxa"/>
-            </w:tcMar>
-            <w:hideMark/>
-          </w:tcPr>
-          <w:p>
-            <w:r>
-              <w:rPr>
-                <w:lang w:val="en-US"/>
-              </w:rPr>
-              <w:t>SQL</w:t>
-            </w:r>
-          </w:p>
-        </w:tc>
-      </w:tr>
-      <w:tr>
-        <w:trPr>
-          <w:trHeight w:val="584"/>
-        </w:trPr>
-        <w:tc>
-          <w:tcPr>
-            <w:tcW w:w="1472" w:type="pct"/>
+              <w:t xml:space="preserve"> </w:t>
+            </w:r>
+            <w:r>
+              <w:t>Lenguaje</w:t>
+            </w:r>
+          </w:p>
+        </w:tc>
+        <w:tc>
+          <w:tcPr>
+            <w:tcW w:w="3526" w:type="pct"/>
+            <w:tcBorders>
+              <w:top w:val="single" w:sz="8" w:space="0" w:color="FFFFFF"/>
+              <w:left w:val="single" w:sz="8" w:space="0" w:color="FFFFFF"/>
+              <w:bottom w:val="single" w:sz="8" w:space="0" w:color="FFFFFF"/>
+              <w:right w:val="single" w:sz="8" w:space="0" w:color="FFFFFF"/>
+            </w:tcBorders>
+            <w:shd w:val="clear" w:color="auto" w:fill="E8F1FB"/>
+            <w:tcMar>
+              <w:top w:w="72" w:type="dxa"/>
+              <w:left w:w="144" w:type="dxa"/>
+              <w:bottom w:w="72" w:type="dxa"/>
+              <w:right w:w="144" w:type="dxa"/>
+            </w:tcMar>
+            <w:hideMark/>
+          </w:tcPr>
+          <w:p>
+            <w:r>
+              <w:t>JavaScript</w:t>
+            </w:r>
+          </w:p>
+        </w:tc>
+      </w:tr>
+      <w:tr>
+        <w:trPr>
+          <w:trHeight w:val="584"/>
+        </w:trPr>
+        <w:tc>
+          <w:tcPr>
+            <w:tcW w:w="1474" w:type="pct"/>
             <w:gridSpan w:val="2"/>
             <w:tcBorders>
               <w:top w:val="single" w:sz="8" w:space="0" w:color="FFFFFF"/>
@@ -2375,21 +2165,20 @@
               <w:rPr>
                 <w:b/>
                 <w:bCs/>
-                <w:lang w:val="en-US"/>
               </w:rPr>
               <w:t>F2.1.4</w:t>
             </w:r>
             <w:r>
-              <w:rPr>
-                <w:lang w:val="en-US"/>
-              </w:rPr>
-              <w:t xml:space="preserve"> Overview</w:t>
-            </w:r>
-          </w:p>
-        </w:tc>
-        <w:tc>
-          <w:tcPr>
-            <w:tcW w:w="3528" w:type="pct"/>
+              <w:t xml:space="preserve"> </w:t>
+            </w:r>
+            <w:r>
+              <w:t>Descripción</w:t>
+            </w:r>
+          </w:p>
+        </w:tc>
+        <w:tc>
+          <w:tcPr>
+            <w:tcW w:w="3526" w:type="pct"/>
             <w:tcBorders>
               <w:top w:val="single" w:sz="8" w:space="0" w:color="FFFFFF"/>
               <w:left w:val="single" w:sz="8" w:space="0" w:color="FFFFFF"/>
@@ -2407,10 +2196,15 @@
           </w:tcPr>
           <w:p>
             <w:r>
-              <w:rPr>
-                <w:lang w:val="en-US"/>
-              </w:rPr>
-              <w:t>An empty file which will contain the final SQL database table creation statements and the SQL database alter table statements.</w:t>
+              <w:t xml:space="preserve">Archivo JavaScript que actualiza los componentes que muestran la </w:t>
+            </w:r>
+            <w:proofErr w:type="spellStart"/>
+            <w:r>
+              <w:t>informacón</w:t>
+            </w:r>
+            <w:proofErr w:type="spellEnd"/>
+            <w:r>
+              <w:t xml:space="preserve"> del crecimiento en la vista.</w:t>
             </w:r>
           </w:p>
         </w:tc>
@@ -2443,20 +2237,44 @@
               <w:rPr>
                 <w:b/>
                 <w:bCs/>
-                <w:lang w:val="en-US"/>
-              </w:rPr>
-              <w:t>F2.2 Fragmentation points</w:t>
-            </w:r>
-          </w:p>
-        </w:tc>
-      </w:tr>
-      <w:tr>
-        <w:trPr>
-          <w:trHeight w:val="584"/>
-        </w:trPr>
-        <w:tc>
-          <w:tcPr>
-            <w:tcW w:w="1441" w:type="pct"/>
+              </w:rPr>
+              <w:t xml:space="preserve">F2.2 </w:t>
+            </w:r>
+            <w:proofErr w:type="spellStart"/>
+            <w:r>
+              <w:rPr>
+                <w:b/>
+                <w:bCs/>
+              </w:rPr>
+              <w:t>Fragmentation</w:t>
+            </w:r>
+            <w:proofErr w:type="spellEnd"/>
+            <w:r>
+              <w:rPr>
+                <w:b/>
+                <w:bCs/>
+              </w:rPr>
+              <w:t xml:space="preserve"> </w:t>
+            </w:r>
+            <w:proofErr w:type="spellStart"/>
+            <w:r>
+              <w:rPr>
+                <w:b/>
+                <w:bCs/>
+              </w:rPr>
+              <w:t>points</w:t>
+            </w:r>
+            <w:proofErr w:type="spellEnd"/>
+          </w:p>
+        </w:tc>
+      </w:tr>
+      <w:tr>
+        <w:trPr>
+          <w:trHeight w:val="584"/>
+        </w:trPr>
+        <w:tc>
+          <w:tcPr>
+            <w:tcW w:w="1445" w:type="pct"/>
             <w:tcBorders>
               <w:top w:val="single" w:sz="8" w:space="0" w:color="FFFFFF"/>
               <w:left w:val="single" w:sz="8" w:space="0" w:color="FFFFFF"/>
@@ -2477,21 +2295,19 @@
               <w:rPr>
                 <w:b/>
                 <w:bCs/>
-                <w:lang w:val="en-US"/>
               </w:rPr>
               <w:t xml:space="preserve">F2.2.1 </w:t>
             </w:r>
-            <w:r>
-              <w:rPr>
-                <w:lang w:val="en-US"/>
-              </w:rPr>
-              <w:t>FP name - use</w:t>
-            </w:r>
-          </w:p>
-        </w:tc>
-        <w:tc>
-          <w:tcPr>
-            <w:tcW w:w="3559" w:type="pct"/>
+            <w:proofErr w:type="spellStart"/>
+            <w:r>
+              <w:t>ScriptUpdateCrecimiento</w:t>
+            </w:r>
+            <w:proofErr w:type="spellEnd"/>
+          </w:p>
+        </w:tc>
+        <w:tc>
+          <w:tcPr>
+            <w:tcW w:w="3555" w:type="pct"/>
             <w:gridSpan w:val="2"/>
             <w:tcBorders>
               <w:top w:val="single" w:sz="8" w:space="0" w:color="FFFFFF"/>
@@ -2509,95 +2325,8 @@
             <w:hideMark/>
           </w:tcPr>
           <w:p>
-            <w:proofErr w:type="spellStart"/>
-            <w:r>
-              <w:rPr>
-                <w:lang w:val="en-US"/>
-              </w:rPr>
-              <w:t>fline</w:t>
-            </w:r>
-            <w:proofErr w:type="spellEnd"/>
-            <w:r>
-              <w:rPr>
-                <w:lang w:val="en-US"/>
-              </w:rPr>
-              <w:t xml:space="preserve"> – used for including the SQL table creation statements</w:t>
-            </w:r>
-          </w:p>
-        </w:tc>
-      </w:tr>
-      <w:tr>
-        <w:trPr>
-          <w:trHeight w:val="584"/>
-        </w:trPr>
-        <w:tc>
-          <w:tcPr>
-            <w:tcW w:w="1441" w:type="pct"/>
-            <w:tcBorders>
-              <w:top w:val="single" w:sz="8" w:space="0" w:color="FFFFFF"/>
-              <w:left w:val="single" w:sz="8" w:space="0" w:color="FFFFFF"/>
-              <w:bottom w:val="single" w:sz="8" w:space="0" w:color="FFFFFF"/>
-              <w:right w:val="single" w:sz="8" w:space="0" w:color="FFFFFF"/>
-            </w:tcBorders>
-            <w:shd w:val="clear" w:color="auto" w:fill="E8F1FB"/>
-            <w:tcMar>
-              <w:top w:w="72" w:type="dxa"/>
-              <w:left w:w="144" w:type="dxa"/>
-              <w:bottom w:w="72" w:type="dxa"/>
-              <w:right w:w="144" w:type="dxa"/>
-            </w:tcMar>
-            <w:hideMark/>
-          </w:tcPr>
-          <w:p>
-            <w:r>
-              <w:rPr>
-                <w:b/>
-                <w:bCs/>
-                <w:lang w:val="en-US"/>
-              </w:rPr>
-              <w:t xml:space="preserve">F2.2.2 </w:t>
-            </w:r>
-            <w:r>
-              <w:rPr>
-                <w:lang w:val="en-US"/>
-              </w:rPr>
-              <w:t>FP name - use</w:t>
-            </w:r>
-          </w:p>
-        </w:tc>
-        <w:tc>
-          <w:tcPr>
-            <w:tcW w:w="3559" w:type="pct"/>
-            <w:gridSpan w:val="2"/>
-            <w:tcBorders>
-              <w:top w:val="single" w:sz="8" w:space="0" w:color="FFFFFF"/>
-              <w:left w:val="single" w:sz="8" w:space="0" w:color="FFFFFF"/>
-              <w:bottom w:val="single" w:sz="8" w:space="0" w:color="FFFFFF"/>
-              <w:right w:val="single" w:sz="8" w:space="0" w:color="FFFFFF"/>
-            </w:tcBorders>
-            <w:shd w:val="clear" w:color="auto" w:fill="E8F1FB"/>
-            <w:tcMar>
-              <w:top w:w="72" w:type="dxa"/>
-              <w:left w:w="144" w:type="dxa"/>
-              <w:bottom w:w="72" w:type="dxa"/>
-              <w:right w:w="144" w:type="dxa"/>
-            </w:tcMar>
-            <w:hideMark/>
-          </w:tcPr>
-          <w:p>
-            <w:proofErr w:type="spellStart"/>
-            <w:r>
-              <w:rPr>
-                <w:lang w:val="en-US"/>
-              </w:rPr>
-              <w:t>lline</w:t>
-            </w:r>
-            <w:proofErr w:type="spellEnd"/>
-            <w:r>
-              <w:rPr>
-                <w:lang w:val="en-US"/>
-              </w:rPr>
-              <w:t xml:space="preserve"> – used for including the SQL alter table statements</w:t>
+            <w:r>
+              <w:t>Se usa para incluir el evento de JavaScript que actualiza la vista con la información del crecimiento.</w:t>
             </w:r>
           </w:p>
         </w:tc>
@@ -2641,13 +2370,37 @@
             <w:hideMark/>
           </w:tcPr>
           <w:p>
-            <w:r>
-              <w:rPr>
-                <w:b/>
-                <w:bCs/>
-                <w:lang w:val="en-US"/>
-              </w:rPr>
-              <w:t>Domain Component Test</w:t>
+            <w:proofErr w:type="spellStart"/>
+            <w:r>
+              <w:rPr>
+                <w:b/>
+                <w:bCs/>
+              </w:rPr>
+              <w:t>Domain</w:t>
+            </w:r>
+            <w:proofErr w:type="spellEnd"/>
+            <w:r>
+              <w:rPr>
+                <w:b/>
+                <w:bCs/>
+              </w:rPr>
+              <w:t xml:space="preserve"> </w:t>
+            </w:r>
+            <w:proofErr w:type="spellStart"/>
+            <w:r>
+              <w:rPr>
+                <w:b/>
+                <w:bCs/>
+              </w:rPr>
+              <w:t>Component</w:t>
+            </w:r>
+            <w:proofErr w:type="spellEnd"/>
+            <w:r>
+              <w:rPr>
+                <w:b/>
+                <w:bCs/>
+              </w:rPr>
+              <w:t xml:space="preserve"> Test</w:t>
             </w:r>
           </w:p>
         </w:tc>
@@ -2680,10 +2433,18 @@
               <w:rPr>
                 <w:b/>
                 <w:bCs/>
-                <w:lang w:val="en-US"/>
-              </w:rPr>
-              <w:t>1. General Information</w:t>
-            </w:r>
+              </w:rPr>
+              <w:t xml:space="preserve">1. General </w:t>
+            </w:r>
+            <w:proofErr w:type="spellStart"/>
+            <w:r>
+              <w:rPr>
+                <w:b/>
+                <w:bCs/>
+              </w:rPr>
+              <w:t>Information</w:t>
+            </w:r>
+            <w:proofErr w:type="spellEnd"/>
           </w:p>
         </w:tc>
       </w:tr>
@@ -2714,15 +2475,14 @@
               <w:rPr>
                 <w:b/>
                 <w:bCs/>
-                <w:lang w:val="en-US"/>
               </w:rPr>
               <w:t>1.1</w:t>
             </w:r>
             <w:r>
-              <w:rPr>
-                <w:lang w:val="en-US"/>
-              </w:rPr>
-              <w:t xml:space="preserve"> Test criteria</w:t>
+              <w:t xml:space="preserve"> </w:t>
+            </w:r>
+            <w:r>
+              <w:t>Criterio de pruebas</w:t>
             </w:r>
           </w:p>
         </w:tc>
@@ -2746,18 +2506,26 @@
           </w:tcPr>
           <w:p>
             <w:r>
-              <w:rPr>
-                <w:lang w:val="en-US"/>
-              </w:rPr>
-              <w:t>For acceptance, the test cases 001, 002, 003 have to be</w:t>
-            </w:r>
-          </w:p>
-          <w:p>
-            <w:r>
-              <w:rPr>
-                <w:lang w:val="en-US"/>
-              </w:rPr>
-              <w:t>carried out.</w:t>
+              <w:t xml:space="preserve">El Sistema </w:t>
+            </w:r>
+            <w:proofErr w:type="spellStart"/>
+            <w:r>
+              <w:t>debera</w:t>
+            </w:r>
+            <w:proofErr w:type="spellEnd"/>
+            <w:r>
+              <w:t xml:space="preserve"> de recibir la información de los </w:t>
+            </w:r>
+            <w:proofErr w:type="spellStart"/>
+            <w:r>
+              <w:t>sensors</w:t>
+            </w:r>
+            <w:proofErr w:type="spellEnd"/>
+            <w:r>
+              <w:t xml:space="preserve"> de crecimiento</w:t>
+            </w:r>
+            <w:r>
+              <w:t>, guardarla en el repositorio y presentarla en la vista,</w:t>
             </w:r>
           </w:p>
         </w:tc>
@@ -2789,15 +2557,14 @@
               <w:rPr>
                 <w:b/>
                 <w:bCs/>
-                <w:lang w:val="en-US"/>
               </w:rPr>
               <w:t>1.2</w:t>
             </w:r>
             <w:r>
-              <w:rPr>
-                <w:lang w:val="en-US"/>
-              </w:rPr>
-              <w:t xml:space="preserve"> Test overview</w:t>
+              <w:t xml:space="preserve"> </w:t>
+            </w:r>
+            <w:r>
+              <w:t>Descripción de la prueba</w:t>
             </w:r>
           </w:p>
         </w:tc>
@@ -2820,33 +2587,32 @@
             <w:hideMark/>
           </w:tcPr>
           <w:p>
-            <w:proofErr w:type="spellStart"/>
-            <w:r>
-              <w:rPr>
-                <w:lang w:val="en-US"/>
-              </w:rPr>
-              <w:t>DatabaseManagement</w:t>
-            </w:r>
-            <w:proofErr w:type="spellEnd"/>
-            <w:r>
-              <w:rPr>
-                <w:lang w:val="en-US"/>
-              </w:rPr>
-              <w:t xml:space="preserve"> was tested to support the communication with multiple database drivers (Oracle, MySQL, and </w:t>
-            </w:r>
-            <w:proofErr w:type="spellStart"/>
-            <w:r>
-              <w:rPr>
-                <w:lang w:val="en-US"/>
-              </w:rPr>
-              <w:t>SQLServer</w:t>
-            </w:r>
-            <w:proofErr w:type="spellEnd"/>
-            <w:r>
-              <w:rPr>
-                <w:lang w:val="en-US"/>
-              </w:rPr>
-              <w:t>)</w:t>
+            <w:r>
+              <w:t xml:space="preserve">Cada </w:t>
+            </w:r>
+            <w:proofErr w:type="spellStart"/>
+            <w:r>
+              <w:t>ves</w:t>
+            </w:r>
+            <w:proofErr w:type="spellEnd"/>
+            <w:r>
+              <w:t xml:space="preserve"> que el sensor de crecimiento </w:t>
+            </w:r>
+            <w:proofErr w:type="spellStart"/>
+            <w:r>
+              <w:t>envie</w:t>
+            </w:r>
+            <w:proofErr w:type="spellEnd"/>
+            <w:r>
+              <w:t xml:space="preserve"> un registro, esta </w:t>
+            </w:r>
+            <w:proofErr w:type="spellStart"/>
+            <w:r>
+              <w:t>debera</w:t>
+            </w:r>
+            <w:proofErr w:type="spellEnd"/>
+            <w:r>
+              <w:t xml:space="preserve"> de guardarse en el repositorio y mostrar el registro en la vista.</w:t>
             </w:r>
           </w:p>
         </w:tc>
@@ -2879,10 +2645,15 @@
               <w:rPr>
                 <w:b/>
                 <w:bCs/>
-                <w:lang w:val="en-US"/>
-              </w:rPr>
-              <w:lastRenderedPageBreak/>
-              <w:t>2. Test cases</w:t>
+              </w:rPr>
+              <w:t xml:space="preserve">2. </w:t>
+            </w:r>
+            <w:r>
+              <w:rPr>
+                <w:b/>
+                <w:bCs/>
+              </w:rPr>
+              <w:t>Casos de prueba</w:t>
             </w:r>
           </w:p>
         </w:tc>
@@ -2915,15 +2686,17 @@
               <w:rPr>
                 <w:b/>
                 <w:bCs/>
-                <w:lang w:val="en-US"/>
               </w:rPr>
               <w:t>2.1</w:t>
             </w:r>
             <w:r>
-              <w:rPr>
-                <w:lang w:val="en-US"/>
-              </w:rPr>
-              <w:t xml:space="preserve"> Test case 001</w:t>
+              <w:t xml:space="preserve"> </w:t>
+            </w:r>
+            <w:r>
+              <w:t>Caso de prueba</w:t>
+            </w:r>
+            <w:r>
+              <w:t xml:space="preserve"> 001</w:t>
             </w:r>
           </w:p>
         </w:tc>
@@ -2955,16 +2728,15 @@
               <w:rPr>
                 <w:b/>
                 <w:bCs/>
-                <w:lang w:val="en-US"/>
-              </w:rPr>
+              </w:rPr>
+              <w:lastRenderedPageBreak/>
               <w:t xml:space="preserve">2.1.1 </w:t>
             </w:r>
-            <w:r>
-              <w:rPr>
-                <w:lang w:val="en-US"/>
-              </w:rPr>
+            <w:proofErr w:type="spellStart"/>
+            <w:r>
               <w:t>Description</w:t>
             </w:r>
+            <w:proofErr w:type="spellEnd"/>
           </w:p>
         </w:tc>
         <w:tc>
@@ -2987,38 +2759,15 @@
           </w:tcPr>
           <w:p>
             <w:r>
-              <w:rPr>
-                <w:lang w:val="en-US"/>
-              </w:rPr>
-              <w:t xml:space="preserve">The </w:t>
-            </w:r>
-            <w:proofErr w:type="spellStart"/>
-            <w:r>
-              <w:rPr>
-                <w:lang w:val="en-US"/>
-              </w:rPr>
-              <w:t>DatabaseManagement</w:t>
-            </w:r>
-            <w:proofErr w:type="spellEnd"/>
-            <w:r>
-              <w:rPr>
-                <w:lang w:val="en-US"/>
-              </w:rPr>
-              <w:t xml:space="preserve"> was requested to establish a connection with 3 different drivers over a simulation environment (Eclipse with MySQL, Oracle and </w:t>
-            </w:r>
-            <w:proofErr w:type="spellStart"/>
-            <w:r>
-              <w:rPr>
-                <w:lang w:val="en-US"/>
-              </w:rPr>
-              <w:t>SQLServer</w:t>
-            </w:r>
-            <w:proofErr w:type="spellEnd"/>
-            <w:r>
-              <w:rPr>
-                <w:lang w:val="en-US"/>
-              </w:rPr>
-              <w:t>), and using some database test config variables.</w:t>
+              <w:t xml:space="preserve">Se </w:t>
+            </w:r>
+            <w:proofErr w:type="gramStart"/>
+            <w:r>
+              <w:t>enviaran</w:t>
+            </w:r>
+            <w:proofErr w:type="gramEnd"/>
+            <w:r>
+              <w:t xml:space="preserve"> 10 registros durante un minuto con datos aleatorios del modelo de crecimiento</w:t>
             </w:r>
           </w:p>
         </w:tc>
@@ -3050,14 +2799,10 @@
               <w:rPr>
                 <w:b/>
                 <w:bCs/>
-                <w:lang w:val="en-US"/>
               </w:rPr>
               <w:t>2.1.2</w:t>
             </w:r>
             <w:r>
-              <w:rPr>
-                <w:lang w:val="en-US"/>
-              </w:rPr>
               <w:t xml:space="preserve"> Inputs</w:t>
             </w:r>
           </w:p>
@@ -3082,12 +2827,39 @@
           </w:tcPr>
           <w:p>
             <w:r>
-              <w:rPr>
-                <w:lang w:val="en-US"/>
-              </w:rPr>
-              <w:t>Void</w:t>
-            </w:r>
-          </w:p>
+              <w:t xml:space="preserve">10 registros aleatorio con los datos de crecimiento </w:t>
+            </w:r>
+          </w:p>
+          <w:p>
+            <w:proofErr w:type="spellStart"/>
+            <w:r>
+              <w:t>GrowthId</w:t>
+            </w:r>
+            <w:proofErr w:type="spellEnd"/>
+            <w:r>
+              <w:t xml:space="preserve">, </w:t>
+            </w:r>
+            <w:proofErr w:type="spellStart"/>
+            <w:r>
+              <w:t>PlantId</w:t>
+            </w:r>
+            <w:proofErr w:type="spellEnd"/>
+            <w:r>
+              <w:t xml:space="preserve">, </w:t>
+            </w:r>
+            <w:proofErr w:type="spellStart"/>
+            <w:r>
+              <w:t>Growth</w:t>
+            </w:r>
+            <w:proofErr w:type="spellEnd"/>
+            <w:r>
+              <w:t xml:space="preserve">, </w:t>
+            </w:r>
+            <w:r>
+              <w:t>Date</w:t>
+            </w:r>
+          </w:p>
+          <w:p/>
         </w:tc>
       </w:tr>
       <w:tr>
@@ -3117,15 +2889,14 @@
               <w:rPr>
                 <w:b/>
                 <w:bCs/>
-                <w:lang w:val="en-US"/>
               </w:rPr>
               <w:t>2.1.3</w:t>
             </w:r>
             <w:r>
-              <w:rPr>
-                <w:lang w:val="en-US"/>
-              </w:rPr>
-              <w:t xml:space="preserve"> Date</w:t>
+              <w:t xml:space="preserve"> </w:t>
+            </w:r>
+            <w:r>
+              <w:t>Fecha</w:t>
             </w:r>
           </w:p>
         </w:tc>
@@ -3149,10 +2920,10 @@
           </w:tcPr>
           <w:p>
             <w:r>
-              <w:rPr>
-                <w:lang w:val="en-US"/>
-              </w:rPr>
-              <w:t>08/10/2019</w:t>
+              <w:t>19</w:t>
+            </w:r>
+            <w:r>
+              <w:t>/10/2019</w:t>
             </w:r>
           </w:p>
         </w:tc>
@@ -3184,16 +2955,14 @@
               <w:rPr>
                 <w:b/>
                 <w:bCs/>
-                <w:lang w:val="en-US"/>
               </w:rPr>
               <w:t xml:space="preserve">2.1.4 </w:t>
             </w:r>
-            <w:r>
-              <w:rPr>
-                <w:lang w:val="en-US"/>
-              </w:rPr>
+            <w:proofErr w:type="spellStart"/>
+            <w:r>
               <w:t>Tester</w:t>
             </w:r>
+            <w:proofErr w:type="spellEnd"/>
           </w:p>
         </w:tc>
         <w:tc>
@@ -3216,20 +2985,71 @@
           </w:tcPr>
           <w:p>
             <w:r>
-              <w:rPr>
-                <w:lang w:val="en-US"/>
-              </w:rPr>
-              <w:t xml:space="preserve">Luis F. </w:t>
-            </w:r>
-            <w:proofErr w:type="spellStart"/>
-            <w:r>
-              <w:rPr>
-                <w:lang w:val="en-US"/>
-              </w:rPr>
-              <w:t>Londoño</w:t>
-            </w:r>
-            <w:proofErr w:type="spellEnd"/>
-          </w:p>
+              <w:t>Jairo Alberto Soto Velásquez</w:t>
+            </w:r>
+          </w:p>
+        </w:tc>
+      </w:tr>
+      <w:tr>
+        <w:trPr>
+          <w:trHeight w:val="584"/>
+        </w:trPr>
+        <w:tc>
+          <w:tcPr>
+            <w:tcW w:w="5000" w:type="pct"/>
+            <w:gridSpan w:val="2"/>
+            <w:tcBorders>
+              <w:top w:val="single" w:sz="8" w:space="0" w:color="FFFFFF"/>
+              <w:left w:val="single" w:sz="8" w:space="0" w:color="FFFFFF"/>
+              <w:bottom w:val="single" w:sz="8" w:space="0" w:color="FFFFFF"/>
+              <w:right w:val="single" w:sz="8" w:space="0" w:color="FFFFFF"/>
+            </w:tcBorders>
+            <w:shd w:val="clear" w:color="auto" w:fill="E8F1FB"/>
+            <w:tcMar>
+              <w:top w:w="72" w:type="dxa"/>
+              <w:left w:w="144" w:type="dxa"/>
+              <w:bottom w:w="72" w:type="dxa"/>
+              <w:right w:w="144" w:type="dxa"/>
+            </w:tcMar>
+            <w:hideMark/>
+          </w:tcPr>
+          <w:p/>
+        </w:tc>
+      </w:tr>
+      <w:tr>
+        <w:trPr>
+          <w:trHeight w:val="584"/>
+        </w:trPr>
+        <w:tc>
+          <w:tcPr>
+            <w:tcW w:w="5000" w:type="pct"/>
+            <w:gridSpan w:val="2"/>
+            <w:tcBorders>
+              <w:top w:val="single" w:sz="8" w:space="0" w:color="FFFFFF"/>
+              <w:left w:val="single" w:sz="8" w:space="0" w:color="FFFFFF"/>
+              <w:bottom w:val="single" w:sz="8" w:space="0" w:color="FFFFFF"/>
+              <w:right w:val="single" w:sz="8" w:space="0" w:color="FFFFFF"/>
+            </w:tcBorders>
+            <w:shd w:val="clear" w:color="auto" w:fill="BDD6EE" w:themeFill="accent5" w:themeFillTint="66"/>
+            <w:tcMar>
+              <w:top w:w="72" w:type="dxa"/>
+              <w:left w:w="144" w:type="dxa"/>
+              <w:bottom w:w="72" w:type="dxa"/>
+              <w:right w:w="144" w:type="dxa"/>
+            </w:tcMar>
+          </w:tcPr>
+          <w:p>
+            <w:r>
+              <w:rPr>
+                <w:b/>
+              </w:rPr>
+              <w:t>2.2</w:t>
+            </w:r>
+            <w:r>
+              <w:t xml:space="preserve"> Caso de prueba 002</w:t>
+            </w:r>
+          </w:p>
+          <w:p/>
         </w:tc>
       </w:tr>
       <w:tr>
@@ -3252,14 +3072,10 @@
               <w:bottom w:w="72" w:type="dxa"/>
               <w:right w:w="144" w:type="dxa"/>
             </w:tcMar>
-            <w:hideMark/>
-          </w:tcPr>
-          <w:p>
-            <w:r>
-              <w:rPr>
-                <w:lang w:val="en-US"/>
-              </w:rPr>
-              <w:t>…</w:t>
+          </w:tcPr>
+          <w:p>
+            <w:r>
+              <w:t>2.2.1 Descripción</w:t>
             </w:r>
           </w:p>
         </w:tc>
@@ -3279,20 +3095,266 @@
               <w:bottom w:w="72" w:type="dxa"/>
               <w:right w:w="144" w:type="dxa"/>
             </w:tcMar>
-            <w:hideMark/>
-          </w:tcPr>
-          <w:p>
-            <w:r>
-              <w:rPr>
-                <w:lang w:val="en-US"/>
-              </w:rPr>
-              <w:t>…</w:t>
-            </w:r>
-          </w:p>
+          </w:tcPr>
+          <w:p>
+            <w:r>
+              <w:t xml:space="preserve">Se </w:t>
+            </w:r>
+            <w:proofErr w:type="gramStart"/>
+            <w:r>
+              <w:t>enviaran</w:t>
+            </w:r>
+            <w:proofErr w:type="gramEnd"/>
+            <w:r>
+              <w:t xml:space="preserve"> 3 registros con datos no validadas</w:t>
+            </w:r>
+          </w:p>
+        </w:tc>
+      </w:tr>
+      <w:tr>
+        <w:trPr>
+          <w:trHeight w:val="584"/>
+        </w:trPr>
+        <w:tc>
+          <w:tcPr>
+            <w:tcW w:w="1441" w:type="pct"/>
+            <w:tcBorders>
+              <w:top w:val="single" w:sz="8" w:space="0" w:color="FFFFFF"/>
+              <w:left w:val="single" w:sz="8" w:space="0" w:color="FFFFFF"/>
+              <w:bottom w:val="single" w:sz="8" w:space="0" w:color="FFFFFF"/>
+              <w:right w:val="single" w:sz="8" w:space="0" w:color="FFFFFF"/>
+            </w:tcBorders>
+            <w:shd w:val="clear" w:color="auto" w:fill="E8F1FB"/>
+            <w:tcMar>
+              <w:top w:w="72" w:type="dxa"/>
+              <w:left w:w="144" w:type="dxa"/>
+              <w:bottom w:w="72" w:type="dxa"/>
+              <w:right w:w="144" w:type="dxa"/>
+            </w:tcMar>
+          </w:tcPr>
+          <w:p>
+            <w:r>
+              <w:t>2.2.2 Inputs</w:t>
+            </w:r>
+          </w:p>
+        </w:tc>
+        <w:tc>
+          <w:tcPr>
+            <w:tcW w:w="3559" w:type="pct"/>
+            <w:tcBorders>
+              <w:top w:val="single" w:sz="8" w:space="0" w:color="FFFFFF"/>
+              <w:left w:val="single" w:sz="8" w:space="0" w:color="FFFFFF"/>
+              <w:bottom w:val="single" w:sz="8" w:space="0" w:color="FFFFFF"/>
+              <w:right w:val="single" w:sz="8" w:space="0" w:color="FFFFFF"/>
+            </w:tcBorders>
+            <w:shd w:val="clear" w:color="auto" w:fill="E8F1FB"/>
+            <w:tcMar>
+              <w:top w:w="72" w:type="dxa"/>
+              <w:left w:w="144" w:type="dxa"/>
+              <w:bottom w:w="72" w:type="dxa"/>
+              <w:right w:w="144" w:type="dxa"/>
+            </w:tcMar>
+          </w:tcPr>
+          <w:p>
+            <w:r>
+              <w:t>3</w:t>
+            </w:r>
+            <w:r>
+              <w:t xml:space="preserve"> registros aleatorio con los datos de crecimiento</w:t>
+            </w:r>
+            <w:r>
+              <w:t xml:space="preserve"> con datos validos</w:t>
+            </w:r>
+            <w:r>
+              <w:t xml:space="preserve"> </w:t>
+            </w:r>
+          </w:p>
+          <w:p>
+            <w:proofErr w:type="spellStart"/>
+            <w:r>
+              <w:t>GrowthId</w:t>
+            </w:r>
+            <w:proofErr w:type="spellEnd"/>
+            <w:r>
+              <w:t xml:space="preserve">, </w:t>
+            </w:r>
+            <w:proofErr w:type="spellStart"/>
+            <w:r>
+              <w:t>PlantId</w:t>
+            </w:r>
+            <w:proofErr w:type="spellEnd"/>
+            <w:r>
+              <w:t xml:space="preserve">, </w:t>
+            </w:r>
+            <w:proofErr w:type="spellStart"/>
+            <w:r>
+              <w:t>Growth</w:t>
+            </w:r>
+            <w:proofErr w:type="spellEnd"/>
+            <w:r>
+              <w:t>, Date</w:t>
+            </w:r>
+          </w:p>
+        </w:tc>
+      </w:tr>
+      <w:tr>
+        <w:trPr>
+          <w:trHeight w:val="584"/>
+        </w:trPr>
+        <w:tc>
+          <w:tcPr>
+            <w:tcW w:w="1441" w:type="pct"/>
+            <w:tcBorders>
+              <w:top w:val="single" w:sz="8" w:space="0" w:color="FFFFFF"/>
+              <w:left w:val="single" w:sz="8" w:space="0" w:color="FFFFFF"/>
+              <w:bottom w:val="single" w:sz="8" w:space="0" w:color="FFFFFF"/>
+              <w:right w:val="single" w:sz="8" w:space="0" w:color="FFFFFF"/>
+            </w:tcBorders>
+            <w:shd w:val="clear" w:color="auto" w:fill="E8F1FB"/>
+            <w:tcMar>
+              <w:top w:w="72" w:type="dxa"/>
+              <w:left w:w="144" w:type="dxa"/>
+              <w:bottom w:w="72" w:type="dxa"/>
+              <w:right w:w="144" w:type="dxa"/>
+            </w:tcMar>
+          </w:tcPr>
+          <w:p>
+            <w:r>
+              <w:t>2.2.3 Fecha</w:t>
+            </w:r>
+          </w:p>
+        </w:tc>
+        <w:tc>
+          <w:tcPr>
+            <w:tcW w:w="3559" w:type="pct"/>
+            <w:tcBorders>
+              <w:top w:val="single" w:sz="8" w:space="0" w:color="FFFFFF"/>
+              <w:left w:val="single" w:sz="8" w:space="0" w:color="FFFFFF"/>
+              <w:bottom w:val="single" w:sz="8" w:space="0" w:color="FFFFFF"/>
+              <w:right w:val="single" w:sz="8" w:space="0" w:color="FFFFFF"/>
+            </w:tcBorders>
+            <w:shd w:val="clear" w:color="auto" w:fill="E8F1FB"/>
+            <w:tcMar>
+              <w:top w:w="72" w:type="dxa"/>
+              <w:left w:w="144" w:type="dxa"/>
+              <w:bottom w:w="72" w:type="dxa"/>
+              <w:right w:w="144" w:type="dxa"/>
+            </w:tcMar>
+          </w:tcPr>
+          <w:p>
+            <w:r>
+              <w:t>19/10/2019</w:t>
+            </w:r>
+          </w:p>
+        </w:tc>
+      </w:tr>
+      <w:tr>
+        <w:trPr>
+          <w:trHeight w:val="584"/>
+        </w:trPr>
+        <w:tc>
+          <w:tcPr>
+            <w:tcW w:w="1441" w:type="pct"/>
+            <w:tcBorders>
+              <w:top w:val="single" w:sz="8" w:space="0" w:color="FFFFFF"/>
+              <w:left w:val="single" w:sz="8" w:space="0" w:color="FFFFFF"/>
+              <w:bottom w:val="single" w:sz="8" w:space="0" w:color="FFFFFF"/>
+              <w:right w:val="single" w:sz="8" w:space="0" w:color="FFFFFF"/>
+            </w:tcBorders>
+            <w:shd w:val="clear" w:color="auto" w:fill="E8F1FB"/>
+            <w:tcMar>
+              <w:top w:w="72" w:type="dxa"/>
+              <w:left w:w="144" w:type="dxa"/>
+              <w:bottom w:w="72" w:type="dxa"/>
+              <w:right w:w="144" w:type="dxa"/>
+            </w:tcMar>
+          </w:tcPr>
+          <w:p>
+            <w:r>
+              <w:t xml:space="preserve">2.2.4 </w:t>
+            </w:r>
+            <w:proofErr w:type="spellStart"/>
+            <w:r>
+              <w:t>Tester</w:t>
+            </w:r>
+            <w:proofErr w:type="spellEnd"/>
+            <w:r>
+              <w:t xml:space="preserve"> </w:t>
+            </w:r>
+          </w:p>
+        </w:tc>
+        <w:tc>
+          <w:tcPr>
+            <w:tcW w:w="3559" w:type="pct"/>
+            <w:tcBorders>
+              <w:top w:val="single" w:sz="8" w:space="0" w:color="FFFFFF"/>
+              <w:left w:val="single" w:sz="8" w:space="0" w:color="FFFFFF"/>
+              <w:bottom w:val="single" w:sz="8" w:space="0" w:color="FFFFFF"/>
+              <w:right w:val="single" w:sz="8" w:space="0" w:color="FFFFFF"/>
+            </w:tcBorders>
+            <w:shd w:val="clear" w:color="auto" w:fill="E8F1FB"/>
+            <w:tcMar>
+              <w:top w:w="72" w:type="dxa"/>
+              <w:left w:w="144" w:type="dxa"/>
+              <w:bottom w:w="72" w:type="dxa"/>
+              <w:right w:w="144" w:type="dxa"/>
+            </w:tcMar>
+          </w:tcPr>
+          <w:p>
+            <w:r>
+              <w:t>Jairo Alberto Soto Velásquez</w:t>
+            </w:r>
+          </w:p>
+        </w:tc>
+      </w:tr>
+      <w:tr>
+        <w:trPr>
+          <w:trHeight w:val="584"/>
+        </w:trPr>
+        <w:tc>
+          <w:tcPr>
+            <w:tcW w:w="1441" w:type="pct"/>
+            <w:tcBorders>
+              <w:top w:val="single" w:sz="8" w:space="0" w:color="FFFFFF"/>
+              <w:left w:val="single" w:sz="8" w:space="0" w:color="FFFFFF"/>
+              <w:bottom w:val="single" w:sz="8" w:space="0" w:color="FFFFFF"/>
+              <w:right w:val="single" w:sz="8" w:space="0" w:color="FFFFFF"/>
+            </w:tcBorders>
+            <w:shd w:val="clear" w:color="auto" w:fill="E8F1FB"/>
+            <w:tcMar>
+              <w:top w:w="72" w:type="dxa"/>
+              <w:left w:w="144" w:type="dxa"/>
+              <w:bottom w:w="72" w:type="dxa"/>
+              <w:right w:w="144" w:type="dxa"/>
+            </w:tcMar>
+          </w:tcPr>
+          <w:p/>
+        </w:tc>
+        <w:tc>
+          <w:tcPr>
+            <w:tcW w:w="3559" w:type="pct"/>
+            <w:tcBorders>
+              <w:top w:val="single" w:sz="8" w:space="0" w:color="FFFFFF"/>
+              <w:left w:val="single" w:sz="8" w:space="0" w:color="FFFFFF"/>
+              <w:bottom w:val="single" w:sz="8" w:space="0" w:color="FFFFFF"/>
+              <w:right w:val="single" w:sz="8" w:space="0" w:color="FFFFFF"/>
+            </w:tcBorders>
+            <w:shd w:val="clear" w:color="auto" w:fill="E8F1FB"/>
+            <w:tcMar>
+              <w:top w:w="72" w:type="dxa"/>
+              <w:left w:w="144" w:type="dxa"/>
+              <w:bottom w:w="72" w:type="dxa"/>
+              <w:right w:w="144" w:type="dxa"/>
+            </w:tcMar>
+          </w:tcPr>
+          <w:p/>
         </w:tc>
       </w:tr>
     </w:tbl>
-    <w:p/>
+    <w:p>
+      <w:bookmarkStart w:id="0" w:name="_GoBack"/>
+      <w:bookmarkEnd w:id="0"/>
+    </w:p>
     <w:sectPr>
       <w:pgSz w:w="12240" w:h="15840"/>
       <w:pgMar w:top="1417" w:right="1701" w:bottom="1417" w:left="1701" w:header="708" w:footer="708" w:gutter="0"/>

</xml_diff>